<commit_message>
Modify some language of the steps to make it more readable.
</commit_message>
<xml_diff>
--- a/01worksheet_GHT.docx
+++ b/01worksheet_GHT.docx
@@ -5,39 +5,43 @@
     <w:p>
       <w:pPr>
         <w:pStyle w:val="Heading1"/>
+        <w:numPr>
+          <w:ilvl w:val="0"/>
+          <w:numId w:val="2"/>
+        </w:numPr>
         <w:spacing w:before="240" w:after="120"/>
         <w:rPr/>
       </w:pPr>
       <w:r>
         <w:rPr/>
-        <w:t xml:space="preserve">Worksheet 1 - </w:t>
-      </w:r>
-      <w:r>
-        <w:rPr/>
-        <w:t>Git Basic Commands</w:t>
-      </w:r>
-    </w:p>
-    <w:p>
-      <w:pPr>
-        <w:pStyle w:val="Normal"/>
-        <w:rPr/>
-      </w:pPr>
-      <w:r>
-        <w:rPr/>
-      </w:r>
-    </w:p>
-    <w:p>
-      <w:pPr>
-        <w:pStyle w:val="Normal"/>
-        <w:numPr>
-          <w:ilvl w:val="0"/>
-          <w:numId w:val="2"/>
-        </w:numPr>
-        <w:rPr/>
-      </w:pPr>
-      <w:r>
-        <w:rPr/>
-        <w:t xml:space="preserve">Create a new Git repository, called </w:t>
+        <w:t>Worksheet 1 - Git Basic Commands</w:t>
+      </w:r>
+    </w:p>
+    <w:p>
+      <w:pPr>
+        <w:pStyle w:val="Normal"/>
+        <w:rPr/>
+      </w:pPr>
+      <w:r>
+        <w:rPr/>
+      </w:r>
+    </w:p>
+    <w:p>
+      <w:pPr>
+        <w:pStyle w:val="Normal"/>
+        <w:numPr>
+          <w:ilvl w:val="0"/>
+          <w:numId w:val="3"/>
+        </w:numPr>
+        <w:rPr/>
+      </w:pPr>
+      <w:r>
+        <w:rPr/>
+        <w:t>On the command line, c</w:t>
+      </w:r>
+      <w:r>
+        <w:rPr/>
+        <w:t xml:space="preserve">reate a new Git repository, called </w:t>
       </w:r>
       <w:r>
         <w:rPr>
@@ -56,7 +60,7 @@
         <w:pStyle w:val="Normal"/>
         <w:numPr>
           <w:ilvl w:val="0"/>
-          <w:numId w:val="2"/>
+          <w:numId w:val="3"/>
         </w:numPr>
         <w:rPr/>
       </w:pPr>
@@ -70,7 +74,7 @@
         <w:pStyle w:val="Normal"/>
         <w:numPr>
           <w:ilvl w:val="0"/>
-          <w:numId w:val="2"/>
+          <w:numId w:val="3"/>
         </w:numPr>
         <w:rPr/>
       </w:pPr>
@@ -95,7 +99,7 @@
         <w:pStyle w:val="Normal"/>
         <w:numPr>
           <w:ilvl w:val="0"/>
-          <w:numId w:val="2"/>
+          <w:numId w:val="3"/>
         </w:numPr>
         <w:rPr/>
       </w:pPr>
@@ -109,7 +113,7 @@
         <w:pStyle w:val="Normal"/>
         <w:numPr>
           <w:ilvl w:val="0"/>
-          <w:numId w:val="2"/>
+          <w:numId w:val="3"/>
         </w:numPr>
         <w:rPr/>
       </w:pPr>
@@ -137,7 +141,7 @@
         <w:pStyle w:val="Normal"/>
         <w:numPr>
           <w:ilvl w:val="0"/>
-          <w:numId w:val="2"/>
+          <w:numId w:val="3"/>
         </w:numPr>
         <w:rPr/>
       </w:pPr>
@@ -154,7 +158,7 @@
         <w:pStyle w:val="Normal"/>
         <w:numPr>
           <w:ilvl w:val="0"/>
-          <w:numId w:val="2"/>
+          <w:numId w:val="3"/>
         </w:numPr>
         <w:rPr/>
       </w:pPr>
@@ -171,7 +175,7 @@
         <w:pStyle w:val="Normal"/>
         <w:numPr>
           <w:ilvl w:val="0"/>
-          <w:numId w:val="2"/>
+          <w:numId w:val="3"/>
         </w:numPr>
         <w:rPr/>
       </w:pPr>
@@ -188,24 +192,55 @@
         <w:pStyle w:val="Normal"/>
         <w:numPr>
           <w:ilvl w:val="0"/>
-          <w:numId w:val="2"/>
-        </w:numPr>
-        <w:rPr/>
-      </w:pPr>
-      <w:r>
-        <w:rPr>
-          <w:i w:val="false"/>
-          <w:iCs w:val="false"/>
-        </w:rPr>
-        <w:t>Open syllabus.txt and add some text to it. Save the file.</w:t>
-      </w:r>
-    </w:p>
-    <w:p>
-      <w:pPr>
-        <w:pStyle w:val="Normal"/>
-        <w:numPr>
-          <w:ilvl w:val="0"/>
-          <w:numId w:val="2"/>
+          <w:numId w:val="3"/>
+        </w:numPr>
+        <w:rPr/>
+      </w:pPr>
+      <w:r>
+        <w:rPr>
+          <w:i w:val="false"/>
+          <w:iCs w:val="false"/>
+        </w:rPr>
+        <w:t>Open your project directory using a code editor that supports integration with the command line.</w:t>
+      </w:r>
+    </w:p>
+    <w:p>
+      <w:pPr>
+        <w:pStyle w:val="Normal"/>
+        <w:numPr>
+          <w:ilvl w:val="0"/>
+          <w:numId w:val="3"/>
+        </w:numPr>
+        <w:rPr/>
+      </w:pPr>
+      <w:r>
+        <w:rPr>
+          <w:i w:val="false"/>
+          <w:iCs w:val="false"/>
+        </w:rPr>
+        <w:t xml:space="preserve">Open </w:t>
+      </w:r>
+      <w:r>
+        <w:rPr>
+          <w:i/>
+          <w:iCs/>
+        </w:rPr>
+        <w:t xml:space="preserve">syllabus.txt </w:t>
+      </w:r>
+      <w:r>
+        <w:rPr>
+          <w:i w:val="false"/>
+          <w:iCs w:val="false"/>
+        </w:rPr>
+        <w:t>and add some text to it. Save the file.</w:t>
+      </w:r>
+    </w:p>
+    <w:p>
+      <w:pPr>
+        <w:pStyle w:val="Normal"/>
+        <w:numPr>
+          <w:ilvl w:val="0"/>
+          <w:numId w:val="3"/>
         </w:numPr>
         <w:rPr/>
       </w:pPr>
@@ -222,24 +257,38 @@
         <w:pStyle w:val="Normal"/>
         <w:numPr>
           <w:ilvl w:val="0"/>
-          <w:numId w:val="2"/>
-        </w:numPr>
-        <w:rPr/>
-      </w:pPr>
-      <w:r>
-        <w:rPr>
-          <w:i w:val="false"/>
-          <w:iCs w:val="false"/>
-        </w:rPr>
-        <w:t>Check the differences in syllabus.txt that were not staged yet.</w:t>
-      </w:r>
-    </w:p>
-    <w:p>
-      <w:pPr>
-        <w:pStyle w:val="Normal"/>
-        <w:numPr>
-          <w:ilvl w:val="0"/>
-          <w:numId w:val="2"/>
+          <w:numId w:val="3"/>
+        </w:numPr>
+        <w:rPr/>
+      </w:pPr>
+      <w:r>
+        <w:rPr>
+          <w:i w:val="false"/>
+          <w:iCs w:val="false"/>
+        </w:rPr>
+        <w:t xml:space="preserve">Check the differences in </w:t>
+      </w:r>
+      <w:r>
+        <w:rPr>
+          <w:i/>
+          <w:iCs/>
+        </w:rPr>
+        <w:t>syllabus.txt</w:t>
+      </w:r>
+      <w:r>
+        <w:rPr>
+          <w:i w:val="false"/>
+          <w:iCs w:val="false"/>
+        </w:rPr>
+        <w:t xml:space="preserve"> that were not staged yet.</w:t>
+      </w:r>
+    </w:p>
+    <w:p>
+      <w:pPr>
+        <w:pStyle w:val="Normal"/>
+        <w:numPr>
+          <w:ilvl w:val="0"/>
+          <w:numId w:val="3"/>
         </w:numPr>
         <w:rPr/>
       </w:pPr>
@@ -279,7 +328,7 @@
         <w:pStyle w:val="Normal"/>
         <w:numPr>
           <w:ilvl w:val="0"/>
-          <w:numId w:val="2"/>
+          <w:numId w:val="3"/>
         </w:numPr>
         <w:rPr/>
       </w:pPr>
@@ -296,7 +345,7 @@
         <w:pStyle w:val="Normal"/>
         <w:numPr>
           <w:ilvl w:val="0"/>
-          <w:numId w:val="2"/>
+          <w:numId w:val="3"/>
         </w:numPr>
         <w:rPr/>
       </w:pPr>
@@ -327,7 +376,7 @@
         <w:pStyle w:val="Normal"/>
         <w:numPr>
           <w:ilvl w:val="0"/>
-          <w:numId w:val="2"/>
+          <w:numId w:val="3"/>
         </w:numPr>
         <w:rPr/>
       </w:pPr>
@@ -344,7 +393,7 @@
         <w:pStyle w:val="Normal"/>
         <w:numPr>
           <w:ilvl w:val="0"/>
-          <w:numId w:val="2"/>
+          <w:numId w:val="3"/>
         </w:numPr>
         <w:rPr/>
       </w:pPr>
@@ -372,7 +421,7 @@
         <w:pStyle w:val="Normal"/>
         <w:numPr>
           <w:ilvl w:val="0"/>
-          <w:numId w:val="2"/>
+          <w:numId w:val="3"/>
         </w:numPr>
         <w:rPr/>
       </w:pPr>
@@ -389,7 +438,7 @@
         <w:pStyle w:val="Normal"/>
         <w:numPr>
           <w:ilvl w:val="0"/>
-          <w:numId w:val="2"/>
+          <w:numId w:val="3"/>
         </w:numPr>
         <w:rPr/>
       </w:pPr>
@@ -420,7 +469,7 @@
         <w:pStyle w:val="Normal"/>
         <w:numPr>
           <w:ilvl w:val="0"/>
-          <w:numId w:val="2"/>
+          <w:numId w:val="3"/>
         </w:numPr>
         <w:rPr/>
       </w:pPr>
@@ -451,7 +500,7 @@
         <w:pStyle w:val="Normal"/>
         <w:numPr>
           <w:ilvl w:val="0"/>
-          <w:numId w:val="2"/>
+          <w:numId w:val="3"/>
         </w:numPr>
         <w:rPr/>
       </w:pPr>
@@ -482,7 +531,31 @@
         <w:pStyle w:val="Normal"/>
         <w:numPr>
           <w:ilvl w:val="0"/>
-          <w:numId w:val="2"/>
+          <w:numId w:val="3"/>
+        </w:numPr>
+        <w:rPr/>
+      </w:pPr>
+      <w:r>
+        <w:rPr>
+          <w:i w:val="false"/>
+          <w:iCs w:val="false"/>
+        </w:rPr>
+        <w:t xml:space="preserve">Check the status of your repo. </w:t>
+      </w:r>
+      <w:r>
+        <w:rPr>
+          <w:i w:val="false"/>
+          <w:iCs w:val="false"/>
+        </w:rPr>
+        <w:t>Note that Git does not track empty folders.</w:t>
+      </w:r>
+    </w:p>
+    <w:p>
+      <w:pPr>
+        <w:pStyle w:val="Normal"/>
+        <w:numPr>
+          <w:ilvl w:val="0"/>
+          <w:numId w:val="3"/>
         </w:numPr>
         <w:rPr/>
       </w:pPr>
@@ -527,7 +600,24 @@
         <w:pStyle w:val="Normal"/>
         <w:numPr>
           <w:ilvl w:val="0"/>
-          <w:numId w:val="2"/>
+          <w:numId w:val="3"/>
+        </w:numPr>
+        <w:rPr/>
+      </w:pPr>
+      <w:r>
+        <w:rPr>
+          <w:i w:val="false"/>
+          <w:iCs w:val="false"/>
+        </w:rPr>
+        <w:t>Check the status of your repo.</w:t>
+      </w:r>
+    </w:p>
+    <w:p>
+      <w:pPr>
+        <w:pStyle w:val="Normal"/>
+        <w:numPr>
+          <w:ilvl w:val="0"/>
+          <w:numId w:val="3"/>
         </w:numPr>
         <w:rPr/>
       </w:pPr>
@@ -544,7 +634,7 @@
         <w:pStyle w:val="Normal"/>
         <w:numPr>
           <w:ilvl w:val="0"/>
-          <w:numId w:val="2"/>
+          <w:numId w:val="3"/>
         </w:numPr>
         <w:rPr/>
       </w:pPr>
@@ -555,6 +645,7 @@
         </w:rPr>
         <w:t xml:space="preserve">Open </w:t>
       </w:r>
+      <w:bookmarkStart w:id="1" w:name="__DdeLink__86_2302728374"/>
       <w:r>
         <w:rPr>
           <w:i/>
@@ -562,6 +653,7 @@
         </w:rPr>
         <w:t>syllabus.txt</w:t>
       </w:r>
+      <w:bookmarkEnd w:id="1"/>
       <w:r>
         <w:rPr>
           <w:i w:val="false"/>
@@ -575,7 +667,7 @@
         <w:pStyle w:val="Normal"/>
         <w:numPr>
           <w:ilvl w:val="0"/>
-          <w:numId w:val="2"/>
+          <w:numId w:val="3"/>
         </w:numPr>
         <w:rPr/>
       </w:pPr>
@@ -592,16 +684,16 @@
         <w:pStyle w:val="Normal"/>
         <w:numPr>
           <w:ilvl w:val="0"/>
-          <w:numId w:val="2"/>
-        </w:numPr>
-        <w:rPr/>
-      </w:pPr>
-      <w:r>
-        <w:rPr>
-          <w:i w:val="false"/>
-          <w:iCs w:val="false"/>
-        </w:rPr>
-        <w:t xml:space="preserve">Now that you accidentally broke everything, run a </w:t>
+          <w:numId w:val="3"/>
+        </w:numPr>
+        <w:rPr/>
+      </w:pPr>
+      <w:r>
+        <w:rPr>
+          <w:i w:val="false"/>
+          <w:iCs w:val="false"/>
+        </w:rPr>
+        <w:t xml:space="preserve">Now that you accidentally “broke” everything, run a </w:t>
       </w:r>
       <w:r>
         <w:rPr>
@@ -623,42 +715,83 @@
         <w:pStyle w:val="Normal"/>
         <w:numPr>
           <w:ilvl w:val="0"/>
-          <w:numId w:val="2"/>
-        </w:numPr>
-        <w:rPr/>
-      </w:pPr>
-      <w:r>
-        <w:rPr>
-          <w:i w:val="false"/>
-          <w:iCs w:val="false"/>
-        </w:rPr>
-        <w:t>Use a command to do a hard reset of your project to the commit with the hash you’ve copied.</w:t>
-      </w:r>
-    </w:p>
-    <w:p>
-      <w:pPr>
-        <w:pStyle w:val="Normal"/>
-        <w:rPr>
-          <w:i w:val="false"/>
-          <w:i w:val="false"/>
-          <w:iCs w:val="false"/>
-        </w:rPr>
-      </w:pPr>
-      <w:r>
-        <w:rPr/>
-      </w:r>
-    </w:p>
-    <w:p>
-      <w:pPr>
-        <w:pStyle w:val="Normal"/>
-        <w:rPr>
-          <w:i w:val="false"/>
-          <w:i w:val="false"/>
-          <w:iCs w:val="false"/>
-        </w:rPr>
-      </w:pPr>
-      <w:r>
-        <w:rPr/>
+          <w:numId w:val="3"/>
+        </w:numPr>
+        <w:rPr/>
+      </w:pPr>
+      <w:r>
+        <w:rPr>
+          <w:i w:val="false"/>
+          <w:iCs w:val="false"/>
+        </w:rPr>
+        <w:t xml:space="preserve">Use a command to do a hard reset of your project </w:t>
+      </w:r>
+      <w:r>
+        <w:rPr>
+          <w:i w:val="false"/>
+          <w:iCs w:val="false"/>
+        </w:rPr>
+        <w:t xml:space="preserve">state </w:t>
+      </w:r>
+      <w:r>
+        <w:rPr>
+          <w:i w:val="false"/>
+          <w:iCs w:val="false"/>
+        </w:rPr>
+        <w:t xml:space="preserve">to the commit with the hash you’ve copied. </w:t>
+      </w:r>
+      <w:r>
+        <w:rPr>
+          <w:i w:val="false"/>
+          <w:iCs w:val="false"/>
+        </w:rPr>
+        <w:t xml:space="preserve">The last changes in </w:t>
+      </w:r>
+      <w:r>
+        <w:rPr>
+          <w:i/>
+          <w:iCs/>
+        </w:rPr>
+        <w:t xml:space="preserve">syllabus.txt </w:t>
+      </w:r>
+      <w:r>
+        <w:rPr>
+          <w:i w:val="false"/>
+          <w:iCs w:val="false"/>
+        </w:rPr>
+        <w:t>should be gone.</w:t>
+      </w:r>
+    </w:p>
+    <w:p>
+      <w:pPr>
+        <w:pStyle w:val="Normal"/>
+        <w:rPr>
+          <w:i w:val="false"/>
+          <w:i w:val="false"/>
+          <w:iCs w:val="false"/>
+        </w:rPr>
+      </w:pPr>
+      <w:r>
+        <w:rPr>
+          <w:i w:val="false"/>
+          <w:iCs w:val="false"/>
+        </w:rPr>
+      </w:r>
+    </w:p>
+    <w:p>
+      <w:pPr>
+        <w:pStyle w:val="Normal"/>
+        <w:rPr>
+          <w:i w:val="false"/>
+          <w:i w:val="false"/>
+          <w:iCs w:val="false"/>
+        </w:rPr>
+      </w:pPr>
+      <w:r>
+        <w:rPr>
+          <w:i w:val="false"/>
+          <w:iCs w:val="false"/>
+        </w:rPr>
       </w:r>
     </w:p>
     <w:p>
@@ -679,6 +812,7 @@
       <w:pgNumType w:fmt="decimal"/>
       <w:formProt w:val="false"/>
       <w:textDirection w:val="lrTb"/>
+      <w:docGrid w:type="default" w:linePitch="100" w:charSpace="0"/>
     </w:sectPr>
   </w:body>
 </w:document>
@@ -701,7 +835,7 @@
     </w:r>
     <w:r>
       <w:rPr/>
-      <w:instrText> DATE \@"MM/dd/yy" </w:instrText>
+      <w:instrText> DATE \@"MM\/dd\/yy" </w:instrText>
     </w:r>
     <w:r>
       <w:rPr/>
@@ -835,6 +969,98 @@
   <w:abstractNum w:abstractNumId="2">
     <w:lvl w:ilvl="0">
       <w:start w:val="1"/>
+      <w:numFmt w:val="none"/>
+      <w:suff w:val="nothing"/>
+      <w:lvlText w:val=""/>
+      <w:lvlJc w:val="left"/>
+      <w:pPr>
+        <w:ind w:left="0" w:hanging="0"/>
+      </w:pPr>
+    </w:lvl>
+    <w:lvl w:ilvl="1">
+      <w:start w:val="1"/>
+      <w:numFmt w:val="none"/>
+      <w:suff w:val="nothing"/>
+      <w:lvlText w:val=""/>
+      <w:lvlJc w:val="left"/>
+      <w:pPr>
+        <w:ind w:left="0" w:hanging="0"/>
+      </w:pPr>
+    </w:lvl>
+    <w:lvl w:ilvl="2">
+      <w:start w:val="1"/>
+      <w:numFmt w:val="none"/>
+      <w:suff w:val="nothing"/>
+      <w:lvlText w:val=""/>
+      <w:lvlJc w:val="left"/>
+      <w:pPr>
+        <w:ind w:left="0" w:hanging="0"/>
+      </w:pPr>
+    </w:lvl>
+    <w:lvl w:ilvl="3">
+      <w:start w:val="1"/>
+      <w:numFmt w:val="none"/>
+      <w:suff w:val="nothing"/>
+      <w:lvlText w:val=""/>
+      <w:lvlJc w:val="left"/>
+      <w:pPr>
+        <w:ind w:left="0" w:hanging="0"/>
+      </w:pPr>
+    </w:lvl>
+    <w:lvl w:ilvl="4">
+      <w:start w:val="1"/>
+      <w:numFmt w:val="none"/>
+      <w:suff w:val="nothing"/>
+      <w:lvlText w:val=""/>
+      <w:lvlJc w:val="left"/>
+      <w:pPr>
+        <w:ind w:left="0" w:hanging="0"/>
+      </w:pPr>
+    </w:lvl>
+    <w:lvl w:ilvl="5">
+      <w:start w:val="1"/>
+      <w:numFmt w:val="none"/>
+      <w:suff w:val="nothing"/>
+      <w:lvlText w:val=""/>
+      <w:lvlJc w:val="left"/>
+      <w:pPr>
+        <w:ind w:left="0" w:hanging="0"/>
+      </w:pPr>
+    </w:lvl>
+    <w:lvl w:ilvl="6">
+      <w:start w:val="1"/>
+      <w:numFmt w:val="none"/>
+      <w:suff w:val="nothing"/>
+      <w:lvlText w:val=""/>
+      <w:lvlJc w:val="left"/>
+      <w:pPr>
+        <w:ind w:left="0" w:hanging="0"/>
+      </w:pPr>
+    </w:lvl>
+    <w:lvl w:ilvl="7">
+      <w:start w:val="1"/>
+      <w:numFmt w:val="none"/>
+      <w:suff w:val="nothing"/>
+      <w:lvlText w:val=""/>
+      <w:lvlJc w:val="left"/>
+      <w:pPr>
+        <w:ind w:left="0" w:hanging="0"/>
+      </w:pPr>
+    </w:lvl>
+    <w:lvl w:ilvl="8">
+      <w:start w:val="1"/>
+      <w:numFmt w:val="none"/>
+      <w:suff w:val="nothing"/>
+      <w:lvlText w:val=""/>
+      <w:lvlJc w:val="left"/>
+      <w:pPr>
+        <w:ind w:left="0" w:hanging="0"/>
+      </w:pPr>
+    </w:lvl>
+  </w:abstractNum>
+  <w:abstractNum w:abstractNumId="3">
+    <w:lvl w:ilvl="0">
+      <w:start w:val="1"/>
       <w:numFmt w:val="decimal"/>
       <w:lvlText w:val="%1."/>
       <w:lvlJc w:val="left"/>
@@ -844,7 +1070,6 @@
         </w:tabs>
         <w:ind w:left="720" w:hanging="360"/>
       </w:pPr>
-      <w:rPr/>
     </w:lvl>
     <w:lvl w:ilvl="1">
       <w:start w:val="1"/>
@@ -857,7 +1082,6 @@
         </w:tabs>
         <w:ind w:left="1080" w:hanging="360"/>
       </w:pPr>
-      <w:rPr/>
     </w:lvl>
     <w:lvl w:ilvl="2">
       <w:start w:val="1"/>
@@ -870,7 +1094,6 @@
         </w:tabs>
         <w:ind w:left="1440" w:hanging="360"/>
       </w:pPr>
-      <w:rPr/>
     </w:lvl>
     <w:lvl w:ilvl="3">
       <w:start w:val="1"/>
@@ -883,7 +1106,6 @@
         </w:tabs>
         <w:ind w:left="1800" w:hanging="360"/>
       </w:pPr>
-      <w:rPr/>
     </w:lvl>
     <w:lvl w:ilvl="4">
       <w:start w:val="1"/>
@@ -896,7 +1118,6 @@
         </w:tabs>
         <w:ind w:left="2160" w:hanging="360"/>
       </w:pPr>
-      <w:rPr/>
     </w:lvl>
     <w:lvl w:ilvl="5">
       <w:start w:val="1"/>
@@ -909,7 +1130,6 @@
         </w:tabs>
         <w:ind w:left="2520" w:hanging="360"/>
       </w:pPr>
-      <w:rPr/>
     </w:lvl>
     <w:lvl w:ilvl="6">
       <w:start w:val="1"/>
@@ -922,7 +1142,6 @@
         </w:tabs>
         <w:ind w:left="2880" w:hanging="360"/>
       </w:pPr>
-      <w:rPr/>
     </w:lvl>
     <w:lvl w:ilvl="7">
       <w:start w:val="1"/>
@@ -935,7 +1154,6 @@
         </w:tabs>
         <w:ind w:left="3240" w:hanging="360"/>
       </w:pPr>
-      <w:rPr/>
     </w:lvl>
     <w:lvl w:ilvl="8">
       <w:start w:val="1"/>
@@ -948,7 +1166,6 @@
         </w:tabs>
         <w:ind w:left="3600" w:hanging="360"/>
       </w:pPr>
-      <w:rPr/>
     </w:lvl>
   </w:abstractNum>
   <w:num w:numId="1">
@@ -956,6 +1173,9 @@
   </w:num>
   <w:num w:numId="2">
     <w:abstractNumId w:val="2"/>
+  </w:num>
+  <w:num w:numId="3">
+    <w:abstractNumId w:val="3"/>
   </w:num>
 </w:numbering>
 </file>
@@ -967,15 +1187,12 @@
       <w:rPr>
         <w:rFonts w:ascii="Liberation Serif" w:hAnsi="Liberation Serif" w:eastAsia="Songti SC" w:cs="Arial Unicode MS"/>
         <w:kern w:val="2"/>
-        <w:sz w:val="24"/>
         <w:szCs w:val="24"/>
         <w:lang w:val="en-US" w:eastAsia="zh-CN" w:bidi="hi-IN"/>
       </w:rPr>
     </w:rPrDefault>
     <w:pPrDefault>
-      <w:pPr>
-        <w:widowControl/>
-      </w:pPr>
+      <w:pPr/>
     </w:pPrDefault>
   </w:docDefaults>
   <w:style w:type="paragraph" w:styleId="Normal">
@@ -983,6 +1200,8 @@
     <w:qFormat/>
     <w:pPr>
       <w:widowControl/>
+      <w:bidi w:val="0"/>
+      <w:jc w:val="left"/>
     </w:pPr>
     <w:rPr>
       <w:rFonts w:ascii="Liberation Serif" w:hAnsi="Liberation Serif" w:eastAsia="Songti SC" w:cs="Arial Unicode MS"/>

</xml_diff>